<commit_message>
2017-10-06: 1. optimize admin_user's inherit priority check; 2 finish impeach_state
</commit_message>
<xml_diff>
--- a/doc/API/举报.docx
+++ b/doc/API/举报.docx
@@ -3098,192 +3098,307 @@
       <w:pPr>
         <w:ind w:left="840" w:leftChars="0" w:firstLine="420" w:firstLineChars="0"/>
         <w:rPr>
-          <w:szCs w:val="21"/>
-        </w:rPr>
-      </w:pPr>
-      <w:r>
-        <w:rPr>
           <w:rFonts w:hint="eastAsia"/>
           <w:szCs w:val="21"/>
           <w:lang w:val="en-US" w:eastAsia="zh-CN"/>
         </w:rPr>
+      </w:pPr>
+      <w:r>
+        <w:rPr>
+          <w:rFonts w:hint="eastAsia"/>
+          <w:szCs w:val="21"/>
+          <w:lang w:val="en-US" w:eastAsia="zh-CN"/>
+        </w:rPr>
         <w:t>ownerColl:</w:t>
+      </w:r>
+    </w:p>
+    <w:p>
+      <w:pPr>
+        <w:ind w:left="840" w:leftChars="0" w:firstLine="420" w:firstLineChars="0"/>
+        <w:rPr>
+          <w:rFonts w:hint="eastAsia"/>
+          <w:szCs w:val="21"/>
+          <w:lang w:val="en-US" w:eastAsia="zh-CN"/>
+        </w:rPr>
+      </w:pPr>
+      <w:r>
+        <w:rPr>
+          <w:rFonts w:hint="eastAsia"/>
+          <w:szCs w:val="21"/>
+          <w:lang w:val="en-US" w:eastAsia="zh-CN"/>
+        </w:rPr>
+        <w:t>dealerId:</w:t>
+      </w:r>
+    </w:p>
+    <w:p>
+      <w:pPr>
+        <w:ind w:left="840" w:leftChars="0" w:firstLine="420" w:firstLineChars="0"/>
+        <w:rPr>
+          <w:rFonts w:hint="eastAsia"/>
+          <w:szCs w:val="21"/>
+          <w:lang w:val="en-US" w:eastAsia="zh-CN"/>
+        </w:rPr>
+      </w:pPr>
+      <w:r>
+        <w:rPr>
+          <w:rFonts w:hint="eastAsia"/>
+          <w:szCs w:val="21"/>
+          <w:lang w:val="en-US" w:eastAsia="zh-CN"/>
+        </w:rPr>
+        <w:t>dealerColl:</w:t>
+      </w:r>
+    </w:p>
+    <w:p>
+      <w:pPr>
+        <w:ind w:left="420" w:firstLine="420"/>
+        <w:rPr>
+          <w:szCs w:val="21"/>
+        </w:rPr>
+      </w:pPr>
+      <w:r>
+        <w:rPr>
+          <w:rFonts w:hint="eastAsia"/>
+          <w:szCs w:val="21"/>
+        </w:rPr>
+        <w:t>}</w:t>
+      </w:r>
+    </w:p>
+    <w:p>
+      <w:pPr>
+        <w:rPr>
+          <w:szCs w:val="21"/>
+        </w:rPr>
+      </w:pPr>
+      <w:r>
+        <w:rPr>
+          <w:rFonts w:hint="eastAsia"/>
+          <w:szCs w:val="21"/>
+        </w:rPr>
+        <w:tab/>
+      </w:r>
+      <w:r>
+        <w:rPr>
+          <w:rFonts w:hint="eastAsia"/>
+          <w:szCs w:val="21"/>
+        </w:rPr>
+        <w:tab/>
+      </w:r>
+      <w:r>
+        <w:rPr>
+          <w:rFonts w:hint="eastAsia"/>
+          <w:szCs w:val="21"/>
+        </w:rPr>
+        <w:t>method:0</w:t>
+      </w:r>
+    </w:p>
+    <w:p>
+      <w:pPr>
+        <w:ind w:firstLine="420"/>
+        <w:rPr>
+          <w:szCs w:val="21"/>
+        </w:rPr>
+      </w:pPr>
+      <w:r>
+        <w:rPr>
+          <w:rFonts w:hint="eastAsia"/>
+          <w:szCs w:val="21"/>
+        </w:rPr>
+        <w:t>}</w:t>
+      </w:r>
+    </w:p>
+    <w:p>
+      <w:pPr>
+        <w:rPr>
+          <w:b/>
+          <w:bCs/>
+          <w:szCs w:val="21"/>
+        </w:rPr>
+      </w:pPr>
+      <w:r>
+        <w:rPr>
+          <w:rFonts w:hint="eastAsia"/>
+          <w:b/>
+          <w:bCs/>
+          <w:szCs w:val="21"/>
+        </w:rPr>
+        <w:t>备注：</w:t>
+      </w:r>
+    </w:p>
+    <w:p>
+      <w:pPr>
+        <w:rPr>
+          <w:szCs w:val="21"/>
+        </w:rPr>
+      </w:pPr>
+      <w:r>
+        <w:rPr>
+          <w:rFonts w:hint="eastAsia"/>
+          <w:szCs w:val="21"/>
+        </w:rPr>
+        <w:t xml:space="preserve">1. </w:t>
+      </w:r>
+      <w:r>
+        <w:rPr>
+          <w:rFonts w:hint="eastAsia"/>
+          <w:szCs w:val="21"/>
+          <w:lang w:val="en-US" w:eastAsia="zh-CN"/>
+        </w:rPr>
+        <w:t>dealerId</w:t>
+      </w:r>
+      <w:r>
+        <w:rPr>
+          <w:rFonts w:hint="eastAsia"/>
+          <w:szCs w:val="21"/>
+        </w:rPr>
+        <w:t>从session中获得</w:t>
+      </w:r>
+    </w:p>
+    <w:p>
+      <w:pPr>
+        <w:rPr>
+          <w:szCs w:val="21"/>
+        </w:rPr>
+      </w:pPr>
+      <w:r>
+        <w:rPr>
+          <w:rFonts w:hint="eastAsia"/>
+          <w:szCs w:val="21"/>
+        </w:rPr>
+        <w:t>2. 每次</w:t>
+      </w:r>
+      <w:r>
+        <w:rPr>
+          <w:rFonts w:hint="eastAsia"/>
+          <w:szCs w:val="21"/>
+          <w:lang w:val="en-US" w:eastAsia="zh-CN"/>
+        </w:rPr>
+        <w:t>state变化</w:t>
+      </w:r>
+      <w:r>
+        <w:rPr>
+          <w:rFonts w:hint="eastAsia"/>
+          <w:szCs w:val="21"/>
+        </w:rPr>
+        <w:t>，插入新记录</w:t>
+      </w:r>
+    </w:p>
+    <w:p>
+      <w:pPr>
+        <w:rPr>
+          <w:szCs w:val="21"/>
+        </w:rPr>
+      </w:pPr>
+    </w:p>
+    <w:p>
+      <w:pPr>
+        <w:rPr>
+          <w:b/>
+          <w:bCs/>
+          <w:szCs w:val="21"/>
+        </w:rPr>
+      </w:pPr>
+      <w:r>
+        <w:rPr>
+          <w:rFonts w:hint="eastAsia"/>
+          <w:b/>
+          <w:bCs/>
+          <w:szCs w:val="21"/>
+        </w:rPr>
+        <w:t xml:space="preserve">步骤： </w:t>
+      </w:r>
+    </w:p>
+    <w:p>
+      <w:pPr>
+        <w:rPr>
+          <w:szCs w:val="21"/>
+        </w:rPr>
+      </w:pPr>
+      <w:r>
+        <w:rPr>
+          <w:rFonts w:hint="eastAsia"/>
+          <w:szCs w:val="21"/>
+        </w:rPr>
+        <w:t>1. 检查输入参数是否正确</w:t>
+      </w:r>
+      <w:r>
+        <w:rPr>
+          <w:rFonts w:hint="eastAsia"/>
+          <w:szCs w:val="21"/>
+          <w:lang w:eastAsia="zh-CN"/>
+        </w:rPr>
+        <w:t>（</w:t>
+      </w:r>
+      <w:r>
+        <w:rPr>
+          <w:rFonts w:hint="eastAsia"/>
+          <w:szCs w:val="21"/>
+          <w:lang w:val="en-US" w:eastAsia="zh-CN"/>
+        </w:rPr>
+        <w:t>FK是否存在，enum的值是否重复</w:t>
+      </w:r>
+      <w:r>
+        <w:rPr>
+          <w:rFonts w:hint="eastAsia"/>
+          <w:szCs w:val="21"/>
+          <w:lang w:eastAsia="zh-CN"/>
+        </w:rPr>
+        <w:t>）</w:t>
+      </w:r>
+    </w:p>
+    <w:p>
+      <w:pPr>
+        <w:rPr>
+          <w:rFonts w:hint="eastAsia"/>
+          <w:szCs w:val="21"/>
+          <w:lang w:val="en-US" w:eastAsia="zh-CN"/>
+        </w:rPr>
+      </w:pPr>
+      <w:r>
+        <w:rPr>
+          <w:rFonts w:hint="eastAsia"/>
+          <w:b/>
+          <w:bCs/>
+          <w:szCs w:val="21"/>
+        </w:rPr>
+        <w:t xml:space="preserve">2. </w:t>
+      </w:r>
+      <w:r>
+        <w:rPr>
+          <w:rFonts w:hint="eastAsia"/>
+          <w:b w:val="0"/>
+          <w:bCs w:val="0"/>
+          <w:szCs w:val="21"/>
+          <w:lang w:eastAsia="zh-CN"/>
+        </w:rPr>
+        <w:t>对应的</w:t>
+      </w:r>
+      <w:r>
+        <w:rPr>
+          <w:rFonts w:hint="eastAsia"/>
+          <w:szCs w:val="21"/>
+          <w:lang w:val="en-US" w:eastAsia="zh-CN"/>
+        </w:rPr>
+        <w:t>impeach是否已经删除</w:t>
+      </w:r>
+    </w:p>
+    <w:p>
+      <w:pPr>
+        <w:rPr>
+          <w:rFonts w:hint="eastAsia"/>
+          <w:szCs w:val="21"/>
+          <w:lang w:val="en-US" w:eastAsia="zh-CN"/>
+        </w:rPr>
+      </w:pPr>
+      <w:r>
+        <w:rPr>
+          <w:rFonts w:hint="eastAsia"/>
+          <w:szCs w:val="21"/>
+          <w:lang w:val="en-US" w:eastAsia="zh-CN"/>
+        </w:rPr>
+        <w:t>3. 如果变更state的是普通用户，判断impeach是否为用户所创</w:t>
       </w:r>
       <w:bookmarkStart w:id="5" w:name="_GoBack"/>
       <w:bookmarkEnd w:id="5"/>
-      <w:r>
-        <w:rPr>
-          <w:rFonts w:hint="eastAsia"/>
-          <w:szCs w:val="21"/>
-        </w:rPr>
-        <w:t>:</w:t>
-      </w:r>
-    </w:p>
-    <w:p>
-      <w:pPr>
-        <w:ind w:left="420" w:firstLine="420"/>
-        <w:rPr>
-          <w:szCs w:val="21"/>
-        </w:rPr>
-      </w:pPr>
-      <w:r>
-        <w:rPr>
-          <w:rFonts w:hint="eastAsia"/>
-          <w:szCs w:val="21"/>
-        </w:rPr>
-        <w:t>}</w:t>
-      </w:r>
-    </w:p>
-    <w:p>
-      <w:pPr>
-        <w:rPr>
-          <w:szCs w:val="21"/>
-        </w:rPr>
-      </w:pPr>
-      <w:r>
-        <w:rPr>
-          <w:rFonts w:hint="eastAsia"/>
-          <w:szCs w:val="21"/>
-        </w:rPr>
-        <w:tab/>
-      </w:r>
-      <w:r>
-        <w:rPr>
-          <w:rFonts w:hint="eastAsia"/>
-          <w:szCs w:val="21"/>
-        </w:rPr>
-        <w:tab/>
-      </w:r>
-      <w:r>
-        <w:rPr>
-          <w:rFonts w:hint="eastAsia"/>
-          <w:szCs w:val="21"/>
-        </w:rPr>
-        <w:t>method:0</w:t>
-      </w:r>
-    </w:p>
-    <w:p>
-      <w:pPr>
-        <w:ind w:firstLine="420"/>
-        <w:rPr>
-          <w:szCs w:val="21"/>
-        </w:rPr>
-      </w:pPr>
-      <w:r>
-        <w:rPr>
-          <w:rFonts w:hint="eastAsia"/>
-          <w:szCs w:val="21"/>
-        </w:rPr>
-        <w:t>}</w:t>
-      </w:r>
-    </w:p>
-    <w:p>
-      <w:pPr>
-        <w:rPr>
-          <w:b/>
-          <w:bCs/>
-          <w:szCs w:val="21"/>
-        </w:rPr>
-      </w:pPr>
-      <w:r>
-        <w:rPr>
-          <w:rFonts w:hint="eastAsia"/>
-          <w:b/>
-          <w:bCs/>
-          <w:szCs w:val="21"/>
-        </w:rPr>
-        <w:t>备注：</w:t>
-      </w:r>
-    </w:p>
-    <w:p>
-      <w:pPr>
-        <w:rPr>
-          <w:szCs w:val="21"/>
-        </w:rPr>
-      </w:pPr>
-      <w:r>
-        <w:rPr>
-          <w:rFonts w:hint="eastAsia"/>
-          <w:szCs w:val="21"/>
-        </w:rPr>
-        <w:t>1. assigner从session中获得</w:t>
-      </w:r>
-    </w:p>
-    <w:p>
-      <w:pPr>
-        <w:rPr>
-          <w:szCs w:val="21"/>
-        </w:rPr>
-      </w:pPr>
-      <w:r>
-        <w:rPr>
-          <w:rFonts w:hint="eastAsia"/>
-          <w:szCs w:val="21"/>
-        </w:rPr>
-        <w:t>2. 每次处理人发生分配时候，插入新记录</w:t>
-      </w:r>
-    </w:p>
-    <w:p>
-      <w:pPr>
-        <w:rPr>
-          <w:szCs w:val="21"/>
-        </w:rPr>
-      </w:pPr>
-    </w:p>
-    <w:p>
-      <w:pPr>
-        <w:rPr>
-          <w:b/>
-          <w:bCs/>
-          <w:szCs w:val="21"/>
-        </w:rPr>
-      </w:pPr>
-      <w:r>
-        <w:rPr>
-          <w:rFonts w:hint="eastAsia"/>
-          <w:b/>
-          <w:bCs/>
-          <w:szCs w:val="21"/>
-        </w:rPr>
-        <w:t xml:space="preserve">步骤： </w:t>
-      </w:r>
-    </w:p>
-    <w:p>
-      <w:pPr>
-        <w:rPr>
-          <w:szCs w:val="21"/>
-        </w:rPr>
-      </w:pPr>
-      <w:r>
-        <w:rPr>
-          <w:rFonts w:hint="eastAsia"/>
-          <w:szCs w:val="21"/>
-        </w:rPr>
-        <w:t>1. 检查输入参数是否正确</w:t>
-      </w:r>
-    </w:p>
-    <w:p>
-      <w:pPr>
-        <w:rPr>
-          <w:szCs w:val="21"/>
-        </w:rPr>
-      </w:pPr>
-      <w:r>
-        <w:rPr>
-          <w:rFonts w:hint="eastAsia"/>
-          <w:b/>
-          <w:bCs/>
-          <w:szCs w:val="21"/>
-        </w:rPr>
-        <w:t xml:space="preserve">2. </w:t>
-      </w:r>
-      <w:r>
-        <w:rPr>
-          <w:rFonts w:hint="eastAsia"/>
-          <w:szCs w:val="21"/>
-        </w:rPr>
-        <w:t>检查是否有session（用户是否登录）</w:t>
-      </w:r>
     </w:p>
     <w:p>
       <w:pPr>
@@ -7747,7 +7862,7 @@
     <w:lsdException w:qFormat="1" w:unhideWhenUsed="0" w:uiPriority="0" w:semiHidden="0" w:name="Title"/>
     <w:lsdException w:uiPriority="0" w:name="Closing"/>
     <w:lsdException w:uiPriority="0" w:name="Signature"/>
-    <w:lsdException w:uiPriority="1" w:name="Default Paragraph Font"/>
+    <w:lsdException w:uiPriority="1" w:semiHidden="0" w:name="Default Paragraph Font"/>
     <w:lsdException w:uiPriority="0" w:name="Body Text"/>
     <w:lsdException w:uiPriority="0" w:name="Body Text Indent"/>
     <w:lsdException w:uiPriority="0" w:name="List Continue"/>
@@ -7785,8 +7900,8 @@
     <w:lsdException w:uiPriority="0" w:name="HTML Sample"/>
     <w:lsdException w:uiPriority="0" w:name="HTML Typewriter"/>
     <w:lsdException w:uiPriority="0" w:name="HTML Variable"/>
-    <w:lsdException w:uiPriority="99" w:name="Normal Table"/>
-    <w:lsdException w:unhideWhenUsed="0" w:uiPriority="0" w:semiHidden="0" w:name="annotation subject"/>
+    <w:lsdException w:uiPriority="99" w:semiHidden="0" w:name="Normal Table"/>
+    <w:lsdException w:qFormat="1" w:unhideWhenUsed="0" w:uiPriority="0" w:semiHidden="0" w:name="annotation subject"/>
     <w:lsdException w:uiPriority="0" w:name="Table Simple 1"/>
     <w:lsdException w:uiPriority="0" w:name="Table Simple 2"/>
     <w:lsdException w:uiPriority="0" w:name="Table Simple 3"/>
@@ -8014,6 +8129,7 @@
     <w:basedOn w:val="5"/>
     <w:next w:val="5"/>
     <w:link w:val="18"/>
+    <w:qFormat/>
     <w:uiPriority w:val="0"/>
     <w:rPr>
       <w:b/>

</xml_diff>

<commit_message>
2017-10-08: add general inputRule testfunction: inputRule_API_tester
</commit_message>
<xml_diff>
--- a/doc/API/举报.docx
+++ b/doc/API/举报.docx
@@ -982,8 +982,8 @@
           <w:strike/>
         </w:rPr>
       </w:pPr>
+      <w:bookmarkStart w:id="2" w:name="_Toc485738236"/>
       <w:commentRangeStart w:id="1"/>
-      <w:bookmarkStart w:id="2" w:name="_Toc485738236"/>
       <w:r>
         <w:rPr>
           <w:strike/>
@@ -2800,12 +2800,34 @@
       </w:r>
     </w:p>
     <w:p>
+      <w:pPr>
+        <w:rPr>
+          <w:rFonts w:hint="eastAsia"/>
+        </w:rPr>
+      </w:pPr>
       <w:r>
         <w:rPr>
           <w:rFonts w:hint="eastAsia"/>
         </w:rPr>
         <w:t>只有create操作，每次发生改变，都要记录在案</w:t>
       </w:r>
+    </w:p>
+    <w:p>
+      <w:pPr>
+        <w:rPr>
+          <w:rFonts w:hint="eastAsia" w:eastAsiaTheme="minorEastAsia"/>
+          <w:lang w:val="en-US" w:eastAsia="zh-CN"/>
+        </w:rPr>
+      </w:pPr>
+      <w:r>
+        <w:rPr>
+          <w:rFonts w:hint="eastAsia"/>
+          <w:lang w:val="en-US" w:eastAsia="zh-CN"/>
+        </w:rPr>
+        <w:t>Admin和普通用户使用同样逻辑，主代码在express中完成，copy到express_admin中</w:t>
+      </w:r>
+      <w:bookmarkStart w:id="5" w:name="_GoBack"/>
+      <w:bookmarkEnd w:id="5"/>
     </w:p>
     <w:p>
       <w:pPr>
@@ -3309,16 +3331,21 @@
     </w:p>
     <w:p>
       <w:pPr>
-        <w:rPr>
-          <w:szCs w:val="21"/>
-        </w:rPr>
-      </w:pPr>
-      <w:r>
-        <w:rPr>
-          <w:rFonts w:hint="eastAsia"/>
-          <w:szCs w:val="21"/>
-        </w:rPr>
-        <w:t>1. 检查输入参数是否正确</w:t>
+        <w:numPr>
+          <w:ilvl w:val="0"/>
+          <w:numId w:val="2"/>
+        </w:numPr>
+        <w:ind w:left="0" w:leftChars="0" w:firstLine="0" w:firstLineChars="0"/>
+        <w:rPr>
+          <w:szCs w:val="21"/>
+        </w:rPr>
+      </w:pPr>
+      <w:r>
+        <w:rPr>
+          <w:rFonts w:hint="eastAsia"/>
+          <w:szCs w:val="21"/>
+        </w:rPr>
+        <w:t>检查输入参数是否正确</w:t>
       </w:r>
       <w:r>
         <w:rPr>
@@ -3347,21 +3374,17 @@
     </w:p>
     <w:p>
       <w:pPr>
+        <w:numPr>
+          <w:ilvl w:val="0"/>
+          <w:numId w:val="2"/>
+        </w:numPr>
+        <w:ind w:left="0" w:leftChars="0" w:firstLine="0" w:firstLineChars="0"/>
         <w:rPr>
           <w:rFonts w:hint="eastAsia"/>
           <w:szCs w:val="21"/>
           <w:lang w:val="en-US" w:eastAsia="zh-CN"/>
         </w:rPr>
       </w:pPr>
-      <w:r>
-        <w:rPr>
-          <w:rFonts w:hint="eastAsia"/>
-          <w:b/>
-          <w:bCs/>
-          <w:szCs w:val="21"/>
-        </w:rPr>
-        <w:t xml:space="preserve">2. </w:t>
-      </w:r>
       <w:r>
         <w:rPr>
           <w:rFonts w:hint="eastAsia"/>
@@ -3378,11 +3401,16 @@
           <w:szCs w:val="21"/>
           <w:lang w:val="en-US" w:eastAsia="zh-CN"/>
         </w:rPr>
-        <w:t>impeach是否已经删除</w:t>
-      </w:r>
-    </w:p>
-    <w:p>
-      <w:pPr>
+        <w:t>impeach是否已经删除，如果已经删除，则无法create任何state</w:t>
+      </w:r>
+    </w:p>
+    <w:p>
+      <w:pPr>
+        <w:numPr>
+          <w:ilvl w:val="0"/>
+          <w:numId w:val="2"/>
+        </w:numPr>
+        <w:ind w:left="0" w:leftChars="0" w:firstLine="0" w:firstLineChars="0"/>
         <w:rPr>
           <w:rFonts w:hint="eastAsia"/>
           <w:szCs w:val="21"/>
@@ -3395,77 +3423,166 @@
           <w:szCs w:val="21"/>
           <w:lang w:val="en-US" w:eastAsia="zh-CN"/>
         </w:rPr>
-        <w:t>3. 如果变更state的是普通用户，判断impeach是否为用户所创</w:t>
-      </w:r>
-      <w:bookmarkStart w:id="5" w:name="_GoBack"/>
-      <w:bookmarkEnd w:id="5"/>
-    </w:p>
-    <w:p>
-      <w:pPr>
-        <w:rPr>
-          <w:szCs w:val="21"/>
-        </w:rPr>
-      </w:pPr>
-      <w:r>
-        <w:rPr>
-          <w:rFonts w:hint="eastAsia"/>
-          <w:szCs w:val="21"/>
-        </w:rPr>
-        <w:t xml:space="preserve">3. 用户是否有权分配此举报（1. </w:t>
-      </w:r>
-      <w:r>
-        <w:rPr>
-          <w:szCs w:val="21"/>
-        </w:rPr>
-        <w:t>A</w:t>
-      </w:r>
-      <w:r>
-        <w:rPr>
-          <w:rFonts w:hint="eastAsia"/>
-          <w:szCs w:val="21"/>
-        </w:rPr>
-        <w:t xml:space="preserve">dmin  2. </w:t>
-      </w:r>
-      <w:r>
-        <w:rPr>
-          <w:szCs w:val="21"/>
-        </w:rPr>
-        <w:t>P</w:t>
-      </w:r>
-      <w:r>
-        <w:rPr>
-          <w:rFonts w:hint="eastAsia"/>
-          <w:szCs w:val="21"/>
-        </w:rPr>
-        <w:t>riority中包含impeach）</w:t>
-      </w:r>
-    </w:p>
-    <w:p>
-      <w:pPr>
-        <w:rPr>
-          <w:szCs w:val="21"/>
-        </w:rPr>
-      </w:pPr>
-      <w:r>
-        <w:rPr>
-          <w:rFonts w:hint="eastAsia"/>
-          <w:szCs w:val="21"/>
-        </w:rPr>
-        <w:t>4.  session中获得userId赋值给doc的assigner</w:t>
-      </w:r>
-    </w:p>
-    <w:p>
-      <w:pPr>
-        <w:rPr>
-          <w:szCs w:val="21"/>
-        </w:rPr>
-      </w:pPr>
-      <w:r>
-        <w:rPr>
-          <w:rFonts w:hint="eastAsia"/>
-          <w:szCs w:val="21"/>
-        </w:rPr>
-        <w:t>5. 创建新的记录</w:t>
+        <w:t>如果变更state的是普通用户，判断impeach是否为用户所创</w:t>
+      </w:r>
+    </w:p>
+    <w:p>
+      <w:pPr>
+        <w:numPr>
+          <w:ilvl w:val="0"/>
+          <w:numId w:val="2"/>
+        </w:numPr>
+        <w:ind w:left="0" w:leftChars="0" w:firstLine="0" w:firstLineChars="0"/>
+        <w:rPr>
+          <w:rFonts w:hint="eastAsia"/>
+          <w:szCs w:val="21"/>
+          <w:lang w:val="en-US" w:eastAsia="zh-CN"/>
+        </w:rPr>
+      </w:pPr>
+      <w:r>
+        <w:rPr>
+          <w:rFonts w:hint="eastAsia"/>
+          <w:szCs w:val="21"/>
+          <w:lang w:val="en-US" w:eastAsia="zh-CN"/>
+        </w:rPr>
+        <w:t>impeach的初始state必须为NEW</w:t>
+      </w:r>
+    </w:p>
+    <w:p>
+      <w:pPr>
+        <w:numPr>
+          <w:ilvl w:val="0"/>
+          <w:numId w:val="2"/>
+        </w:numPr>
+        <w:ind w:left="0" w:leftChars="0" w:firstLine="0" w:firstLineChars="0"/>
+        <w:rPr>
+          <w:rFonts w:hint="eastAsia"/>
+          <w:szCs w:val="21"/>
+          <w:lang w:val="en-US" w:eastAsia="zh-CN"/>
+        </w:rPr>
+      </w:pPr>
+      <w:r>
+        <w:rPr>
+          <w:rFonts w:hint="eastAsia"/>
+          <w:szCs w:val="21"/>
+          <w:lang w:val="en-US" w:eastAsia="zh-CN"/>
+        </w:rPr>
+        <w:t>如果最后一个state为DONE或者reject，则无法继续输入state</w:t>
+      </w:r>
+    </w:p>
+    <w:p>
+      <w:pPr>
+        <w:numPr>
+          <w:ilvl w:val="0"/>
+          <w:numId w:val="2"/>
+        </w:numPr>
+        <w:ind w:left="0" w:leftChars="0" w:firstLine="0" w:firstLineChars="0"/>
+        <w:rPr>
+          <w:rFonts w:hint="eastAsia"/>
+          <w:szCs w:val="21"/>
+          <w:lang w:val="en-US" w:eastAsia="zh-CN"/>
+        </w:rPr>
+      </w:pPr>
+      <w:r>
+        <w:rPr>
+          <w:rFonts w:hint="eastAsia"/>
+          <w:szCs w:val="21"/>
+          <w:lang w:val="en-US" w:eastAsia="zh-CN"/>
+        </w:rPr>
+        <w:t>输入的state不能为NEW（NEW是创建impeach时自动创建的）</w:t>
+      </w:r>
+    </w:p>
+    <w:p>
+      <w:pPr>
+        <w:numPr>
+          <w:ilvl w:val="0"/>
+          <w:numId w:val="2"/>
+        </w:numPr>
+        <w:ind w:left="0" w:leftChars="0" w:firstLine="0" w:firstLineChars="0"/>
+        <w:rPr>
+          <w:rFonts w:hint="eastAsia"/>
+          <w:szCs w:val="21"/>
+          <w:lang w:val="en-US" w:eastAsia="zh-CN"/>
+        </w:rPr>
+      </w:pPr>
+      <w:r>
+        <w:rPr>
+          <w:rFonts w:hint="eastAsia"/>
+          <w:szCs w:val="21"/>
+          <w:lang w:val="en-US" w:eastAsia="zh-CN"/>
+        </w:rPr>
+        <w:t>如果是admin，根据其权限，判断是否允许输入当前的state</w:t>
+      </w:r>
+    </w:p>
+    <w:p>
+      <w:pPr>
+        <w:numPr>
+          <w:ilvl w:val="0"/>
+          <w:numId w:val="2"/>
+        </w:numPr>
+        <w:ind w:left="0" w:leftChars="0" w:firstLine="0" w:firstLineChars="0"/>
+        <w:rPr>
+          <w:rFonts w:hint="eastAsia"/>
+          <w:szCs w:val="21"/>
+          <w:lang w:val="en-US" w:eastAsia="zh-CN"/>
+        </w:rPr>
+      </w:pPr>
+      <w:r>
+        <w:rPr>
+          <w:rFonts w:hint="eastAsia"/>
+          <w:szCs w:val="21"/>
+          <w:lang w:eastAsia="zh-CN"/>
+        </w:rPr>
+        <w:t>根据前一个</w:t>
+      </w:r>
+      <w:r>
+        <w:rPr>
+          <w:rFonts w:hint="eastAsia"/>
+          <w:szCs w:val="21"/>
+          <w:lang w:val="en-US" w:eastAsia="zh-CN"/>
+        </w:rPr>
+        <w:t>state，判断当前state是否valid（例如，submit之后只能为accept而不能为DONE）</w:t>
+      </w:r>
+    </w:p>
+    <w:p>
+      <w:pPr>
+        <w:numPr>
+          <w:ilvl w:val="0"/>
+          <w:numId w:val="2"/>
+        </w:numPr>
+        <w:ind w:left="0" w:leftChars="0" w:firstLine="0" w:firstLineChars="0"/>
+        <w:rPr>
+          <w:rFonts w:hint="eastAsia"/>
+          <w:szCs w:val="21"/>
+          <w:lang w:val="en-US" w:eastAsia="zh-CN"/>
+        </w:rPr>
+      </w:pPr>
+      <w:r>
+        <w:rPr>
+          <w:rFonts w:hint="eastAsia"/>
+          <w:szCs w:val="21"/>
+          <w:lang w:val="en-US" w:eastAsia="zh-CN"/>
+        </w:rPr>
+        <w:t>如果是REVOKE（user+submit的条件下），state自动变成NEW；如果是DONE或者REJECT，owner变成当前操作用户</w:t>
+      </w:r>
+    </w:p>
+    <w:p>
+      <w:pPr>
+        <w:numPr>
+          <w:ilvl w:val="0"/>
+          <w:numId w:val="2"/>
+        </w:numPr>
+        <w:ind w:left="0" w:leftChars="0" w:firstLine="0" w:firstLineChars="0"/>
+        <w:rPr>
+          <w:szCs w:val="21"/>
+        </w:rPr>
+      </w:pPr>
+      <w:r>
+        <w:rPr>
+          <w:rFonts w:hint="eastAsia"/>
+          <w:szCs w:val="21"/>
+        </w:rPr>
+        <w:t>创建新的记录</w:t>
       </w:r>
     </w:p>
     <w:p>
@@ -7827,7 +7944,7 @@
     <w:lsdException w:uiPriority="0" w:name="toc 9"/>
     <w:lsdException w:uiPriority="0" w:name="Normal Indent"/>
     <w:lsdException w:uiPriority="0" w:name="footnote text"/>
-    <w:lsdException w:uiPriority="99" w:semiHidden="0" w:name="annotation text"/>
+    <w:lsdException w:qFormat="1" w:uiPriority="99" w:semiHidden="0" w:name="annotation text"/>
     <w:lsdException w:uiPriority="0" w:name="header"/>
     <w:lsdException w:uiPriority="0" w:name="footer"/>
     <w:lsdException w:uiPriority="0" w:name="index heading"/>
@@ -7882,7 +7999,7 @@
     <w:lsdException w:uiPriority="0" w:name="Body Text Indent 2"/>
     <w:lsdException w:uiPriority="0" w:name="Body Text Indent 3"/>
     <w:lsdException w:uiPriority="0" w:name="Block Text"/>
-    <w:lsdException w:uiPriority="99" w:semiHidden="0" w:name="Hyperlink"/>
+    <w:lsdException w:qFormat="1" w:uiPriority="99" w:semiHidden="0" w:name="Hyperlink"/>
     <w:lsdException w:uiPriority="0" w:name="FollowedHyperlink"/>
     <w:lsdException w:qFormat="1" w:unhideWhenUsed="0" w:uiPriority="0" w:semiHidden="0" w:name="Strong"/>
     <w:lsdException w:qFormat="1" w:unhideWhenUsed="0" w:uiPriority="0" w:semiHidden="0" w:name="Emphasis"/>
@@ -8141,6 +8258,7 @@
     <w:basedOn w:val="1"/>
     <w:link w:val="14"/>
     <w:unhideWhenUsed/>
+    <w:qFormat/>
     <w:uiPriority w:val="99"/>
     <w:pPr>
       <w:jc w:val="left"/>
@@ -8185,6 +8303,7 @@
     <w:name w:val="Hyperlink"/>
     <w:basedOn w:val="9"/>
     <w:unhideWhenUsed/>
+    <w:qFormat/>
     <w:uiPriority w:val="99"/>
     <w:rPr>
       <w:color w:val="000000"/>
@@ -8255,6 +8374,7 @@
     <w:name w:val="Comment Subject Char"/>
     <w:basedOn w:val="14"/>
     <w:link w:val="4"/>
+    <w:qFormat/>
     <w:uiPriority w:val="0"/>
     <w:rPr>
       <w:b/>

</xml_diff>

<commit_message>
2017-10-23: 1. add penalize check in input_API_tester and add new member for parameter in dispatch test case; 2. modify penalize check in preCheck; 3. user action and state record impeach deal precedure(instead of just state)
</commit_message>
<xml_diff>
--- a/doc/API/举报.docx
+++ b/doc/API/举报.docx
@@ -316,15 +316,64 @@
     <w:p>
       <w:pPr>
         <w:rPr>
-          <w:b/>
-        </w:rPr>
-      </w:pPr>
-      <w:r>
-        <w:rPr>
-          <w:rFonts w:hint="eastAsia"/>
-          <w:b/>
-        </w:rPr>
-        <w:t>创建：在用户点击（文档或者评论）举报后，在后台自动插入一条内容为空（其他字段根据实际情况获取）的新记录，status为</w:t>
+          <w:rFonts w:hint="eastAsia"/>
+          <w:b/>
+          <w:lang w:eastAsia="zh-CN"/>
+        </w:rPr>
+      </w:pPr>
+      <w:r>
+        <w:rPr>
+          <w:rFonts w:hint="eastAsia"/>
+          <w:b/>
+          <w:lang w:eastAsia="zh-CN"/>
+        </w:rPr>
+        <w:t>每次状态变更，都会</w:t>
+      </w:r>
+      <w:r>
+        <w:rPr>
+          <w:rFonts w:hint="eastAsia"/>
+          <w:b/>
+        </w:rPr>
+        <w:t>创建</w:t>
+      </w:r>
+      <w:r>
+        <w:rPr>
+          <w:rFonts w:hint="eastAsia"/>
+          <w:b/>
+          <w:lang w:eastAsia="zh-CN"/>
+        </w:rPr>
+        <w:t>，以便记录。</w:t>
+      </w:r>
+    </w:p>
+    <w:p>
+      <w:pPr>
+        <w:rPr>
+          <w:rFonts w:hint="eastAsia"/>
+          <w:b/>
+          <w:lang w:eastAsia="zh-CN"/>
+        </w:rPr>
+      </w:pPr>
+      <w:r>
+        <w:rPr>
+          <w:rFonts w:hint="eastAsia"/>
+          <w:b/>
+          <w:lang w:eastAsia="zh-CN"/>
+        </w:rPr>
+        <w:t>普通用户和管理员采用不同的流程。</w:t>
+      </w:r>
+    </w:p>
+    <w:p>
+      <w:pPr>
+        <w:rPr>
+          <w:b/>
+        </w:rPr>
+      </w:pPr>
+      <w:r>
+        <w:rPr>
+          <w:rFonts w:hint="eastAsia"/>
+          <w:b/>
+        </w:rPr>
+        <w:t>在用户点击（文档或者评论）举报后，在后台自动插入一条内容为空（其他字段根据实际情况获取）的新记录，status为</w:t>
       </w:r>
       <w:r>
         <w:rPr>
@@ -817,39 +866,29 @@
           <w:numId w:val="1"/>
         </w:numPr>
         <w:rPr>
-          <w:szCs w:val="21"/>
-        </w:rPr>
-      </w:pPr>
-      <w:r>
-        <w:rPr>
-          <w:rFonts w:hint="eastAsia"/>
-          <w:szCs w:val="21"/>
-        </w:rPr>
-        <w:t>新建举报，默认名称“新举报”</w:t>
+          <w:rFonts w:hint="eastAsia"/>
+          <w:szCs w:val="21"/>
+          <w:lang w:val="en-US" w:eastAsia="zh-CN"/>
+        </w:rPr>
+      </w:pPr>
+      <w:r>
+        <w:rPr>
+          <w:rFonts w:hint="eastAsia"/>
+          <w:szCs w:val="21"/>
+          <w:lang w:val="en-US" w:eastAsia="zh-CN"/>
+        </w:rPr>
+        <w:t>普通用户</w:t>
       </w:r>
     </w:p>
     <w:p>
       <w:pPr>
         <w:numPr>
-          <w:ilvl w:val="0"/>
-          <w:numId w:val="1"/>
+          <w:numId w:val="0"/>
         </w:numPr>
         <w:rPr>
-          <w:szCs w:val="21"/>
-        </w:rPr>
-      </w:pPr>
-      <w:r>
-        <w:rPr>
-          <w:rFonts w:hint="eastAsia"/>
-          <w:szCs w:val="21"/>
-        </w:rPr>
-        <w:t>用户Id从session中获得</w:t>
-      </w:r>
-    </w:p>
-    <w:p>
-      <w:pPr>
-        <w:rPr>
-          <w:szCs w:val="21"/>
+          <w:rFonts w:hint="eastAsia"/>
+          <w:szCs w:val="21"/>
+          <w:lang w:val="en-US" w:eastAsia="zh-CN"/>
         </w:rPr>
       </w:pPr>
     </w:p>
@@ -886,8 +925,18 @@
           <w:rFonts w:hint="eastAsia"/>
           <w:szCs w:val="21"/>
         </w:rPr>
-        <w:t>检查输入参数是否正确</w:t>
-      </w:r>
+        <w:t>检查</w:t>
+      </w:r>
+      <w:r>
+        <w:rPr>
+          <w:rFonts w:hint="eastAsia"/>
+          <w:szCs w:val="21"/>
+          <w:lang w:eastAsia="zh-CN"/>
+        </w:rPr>
+        <w:t>用户类型是否正确</w:t>
+      </w:r>
+      <w:bookmarkStart w:id="5" w:name="_GoBack"/>
+      <w:bookmarkEnd w:id="5"/>
     </w:p>
     <w:p>
       <w:pPr>
@@ -2826,8 +2875,6 @@
         </w:rPr>
         <w:t>Admin和普通用户使用同样逻辑，主代码在express中完成，copy到express_admin中</w:t>
       </w:r>
-      <w:bookmarkStart w:id="5" w:name="_GoBack"/>
-      <w:bookmarkEnd w:id="5"/>
     </w:p>
     <w:p>
       <w:pPr>
@@ -7872,18 +7919,6 @@
 <file path=word/numbering.xml><?xml version="1.0" encoding="utf-8"?>
 <w:numbering xmlns:wpc="http://schemas.microsoft.com/office/word/2010/wordprocessingCanvas" xmlns:mc="http://schemas.openxmlformats.org/markup-compatibility/2006" xmlns:o="urn:schemas-microsoft-com:office:office" xmlns:r="http://schemas.openxmlformats.org/officeDocument/2006/relationships" xmlns:m="http://schemas.openxmlformats.org/officeDocument/2006/math" xmlns:v="urn:schemas-microsoft-com:vml" xmlns:wp14="http://schemas.microsoft.com/office/word/2010/wordprocessingDrawing" xmlns:wp="http://schemas.openxmlformats.org/drawingml/2006/wordprocessingDrawing" xmlns:w10="urn:schemas-microsoft-com:office:word" xmlns:w="http://schemas.openxmlformats.org/wordprocessingml/2006/main" xmlns:w14="http://schemas.microsoft.com/office/word/2010/wordml" xmlns:wpg="http://schemas.microsoft.com/office/word/2010/wordprocessingGroup" xmlns:wpi="http://schemas.microsoft.com/office/word/2010/wordprocessingInk" xmlns:wne="http://schemas.microsoft.com/office/word/2006/wordml" xmlns:wps="http://schemas.microsoft.com/office/word/2010/wordprocessingShape" mc:Ignorable="w14 wp14">
   <w:abstractNum w:abstractNumId="0">
-    <w:nsid w:val="5945D448"/>
-    <w:multiLevelType w:val="singleLevel"/>
-    <w:tmpl w:val="5945D448"/>
-    <w:lvl w:ilvl="0" w:tentative="0">
-      <w:start w:val="1"/>
-      <w:numFmt w:val="decimal"/>
-      <w:suff w:val="nothing"/>
-      <w:lvlText w:val="%1."/>
-      <w:lvlJc w:val="left"/>
-    </w:lvl>
-  </w:abstractNum>
-  <w:abstractNum w:abstractNumId="1">
     <w:nsid w:val="5945D4F6"/>
     <w:multiLevelType w:val="singleLevel"/>
     <w:tmpl w:val="5945D4F6"/>
@@ -7895,11 +7930,23 @@
       <w:lvlJc w:val="left"/>
     </w:lvl>
   </w:abstractNum>
+  <w:abstractNum w:abstractNumId="1">
+    <w:nsid w:val="59EBF826"/>
+    <w:multiLevelType w:val="singleLevel"/>
+    <w:tmpl w:val="59EBF826"/>
+    <w:lvl w:ilvl="0" w:tentative="0">
+      <w:start w:val="1"/>
+      <w:numFmt w:val="decimal"/>
+      <w:suff w:val="space"/>
+      <w:lvlText w:val="%1."/>
+      <w:lvlJc w:val="left"/>
+    </w:lvl>
+  </w:abstractNum>
   <w:num w:numId="1">
-    <w:abstractNumId w:val="0"/>
+    <w:abstractNumId w:val="1"/>
   </w:num>
   <w:num w:numId="2">
-    <w:abstractNumId w:val="1"/>
+    <w:abstractNumId w:val="0"/>
   </w:num>
 </w:numbering>
 </file>
@@ -8061,7 +8108,7 @@
     <w:lsdException w:uiPriority="0" w:name="Table Web 1"/>
     <w:lsdException w:uiPriority="0" w:name="Table Web 2"/>
     <w:lsdException w:uiPriority="0" w:name="Table Web 3"/>
-    <w:lsdException w:unhideWhenUsed="0" w:uiPriority="0" w:semiHidden="0" w:name="Balloon Text"/>
+    <w:lsdException w:qFormat="1" w:unhideWhenUsed="0" w:uiPriority="0" w:semiHidden="0" w:name="Balloon Text"/>
     <w:lsdException w:unhideWhenUsed="0" w:uiPriority="0" w:semiHidden="0" w:name="Table Grid"/>
     <w:lsdException w:uiPriority="0" w:name="Table Theme"/>
     <w:lsdException w:unhideWhenUsed="0" w:uiPriority="60" w:semiHidden="0" w:name="Light Shading"/>
@@ -8268,6 +8315,7 @@
     <w:name w:val="Balloon Text"/>
     <w:basedOn w:val="1"/>
     <w:link w:val="15"/>
+    <w:qFormat/>
     <w:uiPriority w:val="0"/>
     <w:rPr>
       <w:sz w:val="16"/>

</xml_diff>